<commit_message>
[ex1]added .png to result.docx
</commit_message>
<xml_diff>
--- a/ex1/results/results.docx
+++ b/ex1/results/results.docx
@@ -33,15 +33,7 @@
         </w:numPr>
       </w:pPr>
       <w:r>
-        <w:t xml:space="preserve">Verfahren um herauszufinden ob eine Hunderasse beliebt oder unbeliebt ist. Hierzu wird ein Crawler benötigt, der nach Seiten sucht auf denen die angegebene Hunderasse erwähnt wird. Dann müssen die gefundenen Erwähnungen in positiv und negativ klassifiziert werden. Hierzu wird dem </w:t>
-      </w:r>
-      <w:proofErr w:type="spellStart"/>
-      <w:r>
-        <w:t>Klassifizierer</w:t>
-      </w:r>
-      <w:proofErr w:type="spellEnd"/>
-      <w:r>
-        <w:t xml:space="preserve"> eine Datei mit positiven und negativen Beispielen bzw. Schlagworten die eine Klassifizierung zulassen (Bsp. Für negative unfreundlich, beißen, gefährlich…), zur Verfügung gestellt mit Hilfe dieser er die Klassifikation vornimmt. Wenn nun alle Daten klassifiziert wurden wird die Anzahl der positiven Einträge den negativen gegenübergestellt. Wenn es mehr positive Einträge gibt ist eine Rasse beliebt und wenn es mehr negative gibt unbeliebt. Es werden zusätzlich noch die Beliebtheit in % ausgeben also (positive Erwähnungen / Gesamtzahl der Erwähnungen). </w:t>
+        <w:t xml:space="preserve">Verfahren um herauszufinden ob eine Hunderasse beliebt oder unbeliebt ist. Hierzu wird ein Crawler benötigt, der nach Seiten sucht auf denen die angegebene Hunderasse erwähnt wird. Dann müssen die gefundenen Erwähnungen in positiv und negativ klassifiziert werden. Hierzu wird dem Klassifizierer eine Datei mit positiven und negativen Beispielen bzw. Schlagworten die eine Klassifizierung zulassen (Bsp. Für negative unfreundlich, beißen, gefährlich…), zur Verfügung gestellt mit Hilfe dieser er die Klassifikation vornimmt. Wenn nun alle Daten klassifiziert wurden wird die Anzahl der positiven Einträge den negativen gegenübergestellt. Wenn es mehr positive Einträge gibt ist eine Rasse beliebt und wenn es mehr negative gibt unbeliebt. Es werden zusätzlich noch die Beliebtheit in % ausgeben also (positive Erwähnungen / Gesamtzahl der Erwähnungen). </w:t>
       </w:r>
     </w:p>
     <w:p>
@@ -57,15 +49,7 @@
         <w:ind w:left="708"/>
       </w:pPr>
       <w:r>
-        <w:t xml:space="preserve">Die Trainingsdaten werden müssen dem </w:t>
-      </w:r>
-      <w:proofErr w:type="spellStart"/>
-      <w:r>
-        <w:t>Klassifikator</w:t>
-      </w:r>
-      <w:proofErr w:type="spellEnd"/>
-      <w:r>
-        <w:t xml:space="preserve"> vorgegeben werden dies kann durch eintragen von Schlagworten in eine Textdatei erfolgen oder durch eine Abfrage von Beispielen der aktuellen Suche. Die Abfrage von weiteren Beispielen wird vor der Klassifikation durchgeführt.</w:t>
+        <w:t>Die Trainingsdaten werden müssen dem Klassifikator vorgegeben werden dies kann durch eintragen von Schlagworten in eine Textdatei erfolgen oder durch eine Abfrage von Beispielen der aktuellen Suche. Die Abfrage von weiteren Beispielen wird vor der Klassifikation durchgeführt.</w:t>
       </w:r>
     </w:p>
     <w:p/>
@@ -194,7 +178,11 @@
         <w:t>…</w:t>
       </w:r>
     </w:p>
-    <w:p/>
+    <w:p>
+      <w:r>
+        <w:br w:type="page"/>
+      </w:r>
+    </w:p>
     <w:p>
       <w:pPr>
         <w:pStyle w:val="Listenabsatz"/>
@@ -236,11 +224,9 @@
       <w:r>
         <w:t xml:space="preserve"> Somit sollten diese für eine Klassifizierung ignoriert werden. Dies geschieht mit Hilfe von </w:t>
       </w:r>
-      <w:proofErr w:type="spellStart"/>
-      <w:r>
-        <w:t>Stop</w:t>
-      </w:r>
-      <w:proofErr w:type="spellEnd"/>
+      <w:r>
+        <w:t>Stopp</w:t>
+      </w:r>
       <w:r>
         <w:t xml:space="preserve"> Words.</w:t>
       </w:r>
@@ -344,23 +330,8 @@
                 <w:szCs w:val="18"/>
                 <w:lang w:eastAsia="de-DE"/>
               </w:rPr>
-              <w:t xml:space="preserve">Text </w:t>
-            </w:r>
-            <w:proofErr w:type="spellStart"/>
-            <w:r>
-              <w:rPr>
-                <w:rFonts w:ascii="Calibri" w:eastAsia="Times New Roman" w:hAnsi="Calibri" w:cs="Arial"/>
-                <w:b/>
-                <w:bCs/>
-                <w:color w:val="FFFFFF"/>
-                <w:kern w:val="24"/>
-                <w:sz w:val="18"/>
-                <w:szCs w:val="18"/>
-                <w:lang w:eastAsia="de-DE"/>
-              </w:rPr>
-              <w:t>Jederman</w:t>
-            </w:r>
-            <w:proofErr w:type="spellEnd"/>
+              <w:t>Text Jederman</w:t>
+            </w:r>
           </w:p>
         </w:tc>
       </w:tr>
@@ -681,7 +652,6 @@
                 <w:szCs w:val="18"/>
                 <w:lang w:eastAsia="de-DE"/>
               </w:rPr>
-              <w:lastRenderedPageBreak/>
               <w:t>sie</w:t>
             </w:r>
           </w:p>
@@ -853,7 +823,6 @@
                 <w:lang w:eastAsia="de-DE"/>
               </w:rPr>
             </w:pPr>
-            <w:proofErr w:type="spellStart"/>
             <w:r>
               <w:rPr>
                 <w:rFonts w:ascii="Calibri" w:eastAsia="Times New Roman" w:hAnsi="Calibri" w:cs="Arial"/>
@@ -867,7 +836,6 @@
               </w:rPr>
               <w:t>marianne</w:t>
             </w:r>
-            <w:proofErr w:type="spellEnd"/>
           </w:p>
         </w:tc>
         <w:tc>
@@ -899,7 +867,6 @@
                 <w:lang w:eastAsia="de-DE"/>
               </w:rPr>
             </w:pPr>
-            <w:proofErr w:type="spellStart"/>
             <w:r>
               <w:rPr>
                 <w:rFonts w:ascii="Calibri" w:eastAsia="Times New Roman" w:hAnsi="Calibri" w:cs="Arial"/>
@@ -911,7 +878,6 @@
               </w:rPr>
               <w:t>Nit</w:t>
             </w:r>
-            <w:proofErr w:type="spellEnd"/>
           </w:p>
         </w:tc>
       </w:tr>
@@ -1039,7 +1005,6 @@
                 <w:lang w:eastAsia="de-DE"/>
               </w:rPr>
             </w:pPr>
-            <w:proofErr w:type="spellStart"/>
             <w:r>
               <w:rPr>
                 <w:rFonts w:ascii="Calibri" w:eastAsia="Times New Roman" w:hAnsi="Calibri" w:cs="Arial"/>
@@ -1053,7 +1018,6 @@
               </w:rPr>
               <w:t>fabrice</w:t>
             </w:r>
-            <w:proofErr w:type="spellEnd"/>
           </w:p>
         </w:tc>
         <w:tc>
@@ -1132,7 +1096,6 @@
                 <w:lang w:eastAsia="de-DE"/>
               </w:rPr>
             </w:pPr>
-            <w:proofErr w:type="spellStart"/>
             <w:r>
               <w:rPr>
                 <w:rFonts w:ascii="Calibri" w:eastAsia="Times New Roman" w:hAnsi="Calibri" w:cs="Arial"/>
@@ -1146,7 +1109,6 @@
               </w:rPr>
               <w:t>wilhelm</w:t>
             </w:r>
-            <w:proofErr w:type="spellEnd"/>
           </w:p>
         </w:tc>
         <w:tc>
@@ -2361,7 +2323,6 @@
                 <w:lang w:eastAsia="de-DE"/>
               </w:rPr>
             </w:pPr>
-            <w:proofErr w:type="spellStart"/>
             <w:r>
               <w:rPr>
                 <w:rFonts w:ascii="Calibri" w:eastAsia="Times New Roman" w:hAnsi="Calibri" w:cs="Arial"/>
@@ -2373,7 +2334,6 @@
               </w:rPr>
               <w:t>daÃŸ</w:t>
             </w:r>
-            <w:proofErr w:type="spellEnd"/>
           </w:p>
         </w:tc>
       </w:tr>
@@ -2501,7 +2461,6 @@
                 <w:lang w:eastAsia="de-DE"/>
               </w:rPr>
             </w:pPr>
-            <w:proofErr w:type="spellStart"/>
             <w:r>
               <w:rPr>
                 <w:rFonts w:ascii="Calibri" w:eastAsia="Times New Roman" w:hAnsi="Calibri" w:cs="Arial"/>
@@ -2515,7 +2474,6 @@
               </w:rPr>
               <w:t>daÃŸ</w:t>
             </w:r>
-            <w:proofErr w:type="spellEnd"/>
           </w:p>
         </w:tc>
         <w:tc>
@@ -3108,84 +3066,6 @@
         </w:tc>
       </w:tr>
     </w:tbl>
-    <w:p>
-      <w:pPr>
-        <w:pStyle w:val="Listenabsatz"/>
-        <w:ind w:left="1068"/>
-      </w:pPr>
-    </w:p>
-    <w:p>
-      <w:pPr>
-        <w:pStyle w:val="Listenabsatz"/>
-        <w:ind w:left="1068"/>
-      </w:pPr>
-    </w:p>
-    <w:p>
-      <w:pPr>
-        <w:pStyle w:val="Listenabsatz"/>
-        <w:ind w:left="1068"/>
-      </w:pPr>
-    </w:p>
-    <w:p>
-      <w:pPr>
-        <w:pStyle w:val="Listenabsatz"/>
-        <w:ind w:left="1068"/>
-      </w:pPr>
-    </w:p>
-    <w:p>
-      <w:pPr>
-        <w:pStyle w:val="Listenabsatz"/>
-        <w:ind w:left="1068"/>
-      </w:pPr>
-    </w:p>
-    <w:p>
-      <w:pPr>
-        <w:pStyle w:val="Listenabsatz"/>
-        <w:ind w:left="1068"/>
-      </w:pPr>
-    </w:p>
-    <w:p>
-      <w:pPr>
-        <w:pStyle w:val="Listenabsatz"/>
-        <w:ind w:left="1068"/>
-      </w:pPr>
-    </w:p>
-    <w:p>
-      <w:pPr>
-        <w:pStyle w:val="Listenabsatz"/>
-        <w:ind w:left="1068"/>
-      </w:pPr>
-    </w:p>
-    <w:p>
-      <w:pPr>
-        <w:pStyle w:val="Listenabsatz"/>
-        <w:ind w:left="1068"/>
-      </w:pPr>
-    </w:p>
-    <w:p>
-      <w:pPr>
-        <w:pStyle w:val="Listenabsatz"/>
-        <w:ind w:left="1068"/>
-      </w:pPr>
-    </w:p>
-    <w:p>
-      <w:pPr>
-        <w:pStyle w:val="Listenabsatz"/>
-        <w:ind w:left="1068"/>
-      </w:pPr>
-    </w:p>
-    <w:p>
-      <w:pPr>
-        <w:pStyle w:val="Listenabsatz"/>
-        <w:ind w:left="1068"/>
-      </w:pPr>
-    </w:p>
-    <w:p>
-      <w:pPr>
-        <w:pStyle w:val="Listenabsatz"/>
-        <w:ind w:left="1068"/>
-      </w:pPr>
-    </w:p>
     <w:p>
       <w:pPr>
         <w:pStyle w:val="Listenabsatz"/>
@@ -3400,23 +3280,8 @@
                 <w:szCs w:val="18"/>
                 <w:lang w:eastAsia="de-DE"/>
               </w:rPr>
-              <w:t xml:space="preserve">Text </w:t>
-            </w:r>
-            <w:proofErr w:type="spellStart"/>
-            <w:r>
-              <w:rPr>
-                <w:rFonts w:ascii="Calibri" w:eastAsia="Times New Roman" w:hAnsi="Calibri" w:cs="Arial"/>
-                <w:b/>
-                <w:bCs/>
-                <w:color w:val="FFFFFF" w:themeColor="light1"/>
-                <w:kern w:val="24"/>
-                <w:sz w:val="18"/>
-                <w:szCs w:val="18"/>
-                <w:lang w:eastAsia="de-DE"/>
-              </w:rPr>
-              <w:t>Jederman</w:t>
-            </w:r>
-            <w:proofErr w:type="spellEnd"/>
+              <w:t>Text Jederman</w:t>
+            </w:r>
           </w:p>
         </w:tc>
       </w:tr>
@@ -3454,7 +3319,6 @@
                 <w:lang w:eastAsia="de-DE"/>
               </w:rPr>
             </w:pPr>
-            <w:proofErr w:type="spellStart"/>
             <w:r>
               <w:rPr>
                 <w:rFonts w:ascii="Calibri" w:eastAsia="Times New Roman" w:hAnsi="Calibri" w:cs="Arial"/>
@@ -3466,7 +3330,6 @@
               </w:rPr>
               <w:t>marianne</w:t>
             </w:r>
-            <w:proofErr w:type="spellEnd"/>
           </w:p>
         </w:tc>
         <w:tc>
@@ -3547,7 +3410,6 @@
                 <w:lang w:eastAsia="de-DE"/>
               </w:rPr>
             </w:pPr>
-            <w:proofErr w:type="spellStart"/>
             <w:r>
               <w:rPr>
                 <w:rFonts w:ascii="Calibri" w:eastAsia="Times New Roman" w:hAnsi="Calibri" w:cs="Arial"/>
@@ -3559,7 +3421,6 @@
               </w:rPr>
               <w:t>fabrice</w:t>
             </w:r>
-            <w:proofErr w:type="spellEnd"/>
           </w:p>
         </w:tc>
         <w:tc>
@@ -3592,7 +3453,6 @@
                 <w:lang w:eastAsia="de-DE"/>
               </w:rPr>
             </w:pPr>
-            <w:proofErr w:type="spellStart"/>
             <w:r>
               <w:rPr>
                 <w:rFonts w:ascii="Calibri" w:eastAsia="Times New Roman" w:hAnsi="Calibri" w:cs="Arial"/>
@@ -3604,7 +3464,6 @@
               </w:rPr>
               <w:t>nit</w:t>
             </w:r>
-            <w:proofErr w:type="spellEnd"/>
           </w:p>
         </w:tc>
       </w:tr>
@@ -3642,7 +3501,6 @@
                 <w:lang w:eastAsia="de-DE"/>
               </w:rPr>
             </w:pPr>
-            <w:proofErr w:type="spellStart"/>
             <w:r>
               <w:rPr>
                 <w:rFonts w:ascii="Calibri" w:eastAsia="Times New Roman" w:hAnsi="Calibri" w:cs="Arial"/>
@@ -3654,7 +3512,6 @@
               </w:rPr>
               <w:t>wilhelm</w:t>
             </w:r>
-            <w:proofErr w:type="spellEnd"/>
           </w:p>
         </w:tc>
         <w:tc>
@@ -3687,7 +3544,6 @@
                 <w:lang w:eastAsia="de-DE"/>
               </w:rPr>
             </w:pPr>
-            <w:proofErr w:type="spellStart"/>
             <w:r>
               <w:rPr>
                 <w:rFonts w:ascii="Calibri" w:eastAsia="Times New Roman" w:hAnsi="Calibri" w:cs="Arial"/>
@@ -3699,7 +3555,6 @@
               </w:rPr>
               <w:t>vetter</w:t>
             </w:r>
-            <w:proofErr w:type="spellEnd"/>
           </w:p>
         </w:tc>
       </w:tr>
@@ -3828,7 +3683,6 @@
                 <w:lang w:eastAsia="de-DE"/>
               </w:rPr>
             </w:pPr>
-            <w:proofErr w:type="spellStart"/>
             <w:r>
               <w:rPr>
                 <w:rFonts w:ascii="Calibri" w:eastAsia="Times New Roman" w:hAnsi="Calibri" w:cs="Arial"/>
@@ -3840,7 +3694,6 @@
               </w:rPr>
               <w:t>bruder</w:t>
             </w:r>
-            <w:proofErr w:type="spellEnd"/>
           </w:p>
         </w:tc>
         <w:tc>
@@ -4194,7 +4047,6 @@
                 <w:lang w:eastAsia="de-DE"/>
               </w:rPr>
             </w:pPr>
-            <w:proofErr w:type="spellStart"/>
             <w:r>
               <w:rPr>
                 <w:rFonts w:ascii="Calibri" w:eastAsia="Times New Roman" w:hAnsi="Calibri" w:cs="Arial"/>
@@ -4206,7 +4058,6 @@
               </w:rPr>
               <w:t>muÃŸ</w:t>
             </w:r>
-            <w:proofErr w:type="spellEnd"/>
           </w:p>
         </w:tc>
         <w:tc>
@@ -4239,7 +4090,6 @@
                 <w:lang w:eastAsia="de-DE"/>
               </w:rPr>
             </w:pPr>
-            <w:proofErr w:type="spellStart"/>
             <w:r>
               <w:rPr>
                 <w:rFonts w:ascii="Calibri" w:eastAsia="Times New Roman" w:hAnsi="Calibri" w:cs="Arial"/>
@@ -4251,7 +4101,6 @@
               </w:rPr>
               <w:t>tod</w:t>
             </w:r>
-            <w:proofErr w:type="spellEnd"/>
           </w:p>
         </w:tc>
       </w:tr>
@@ -4332,7 +4181,6 @@
                 <w:lang w:eastAsia="de-DE"/>
               </w:rPr>
             </w:pPr>
-            <w:proofErr w:type="spellStart"/>
             <w:r>
               <w:rPr>
                 <w:rFonts w:ascii="Calibri" w:eastAsia="Times New Roman" w:hAnsi="Calibri" w:cs="Arial"/>
@@ -4344,7 +4192,6 @@
               </w:rPr>
               <w:t>gott</w:t>
             </w:r>
-            <w:proofErr w:type="spellEnd"/>
           </w:p>
         </w:tc>
       </w:tr>
@@ -4425,7 +4272,6 @@
                 <w:lang w:eastAsia="de-DE"/>
               </w:rPr>
             </w:pPr>
-            <w:proofErr w:type="spellStart"/>
             <w:r>
               <w:rPr>
                 <w:rFonts w:ascii="Calibri" w:eastAsia="Times New Roman" w:hAnsi="Calibri" w:cs="Arial"/>
@@ -4437,7 +4283,6 @@
               </w:rPr>
               <w:t>mutter</w:t>
             </w:r>
-            <w:proofErr w:type="spellEnd"/>
           </w:p>
         </w:tc>
       </w:tr>
@@ -4882,7 +4727,6 @@
                 <w:lang w:eastAsia="de-DE"/>
               </w:rPr>
             </w:pPr>
-            <w:proofErr w:type="spellStart"/>
             <w:r>
               <w:rPr>
                 <w:rFonts w:ascii="Calibri" w:eastAsia="Times New Roman" w:hAnsi="Calibri" w:cs="Arial"/>
@@ -4894,7 +4738,6 @@
               </w:rPr>
               <w:t>geld</w:t>
             </w:r>
-            <w:proofErr w:type="spellEnd"/>
           </w:p>
         </w:tc>
       </w:tr>
@@ -4975,7 +4818,6 @@
                 <w:lang w:eastAsia="de-DE"/>
               </w:rPr>
             </w:pPr>
-            <w:proofErr w:type="spellStart"/>
             <w:r>
               <w:rPr>
                 <w:rFonts w:ascii="Calibri" w:eastAsia="Times New Roman" w:hAnsi="Calibri" w:cs="Arial"/>
@@ -4987,7 +4829,6 @@
               </w:rPr>
               <w:t>muÃŸ</w:t>
             </w:r>
-            <w:proofErr w:type="spellEnd"/>
           </w:p>
         </w:tc>
       </w:tr>
@@ -5116,7 +4957,6 @@
                 <w:lang w:eastAsia="de-DE"/>
               </w:rPr>
             </w:pPr>
-            <w:proofErr w:type="spellStart"/>
             <w:r>
               <w:rPr>
                 <w:rFonts w:ascii="Calibri" w:eastAsia="Times New Roman" w:hAnsi="Calibri" w:cs="Arial"/>
@@ -5128,7 +4968,6 @@
               </w:rPr>
               <w:t>weiÃŸ</w:t>
             </w:r>
-            <w:proofErr w:type="spellEnd"/>
           </w:p>
         </w:tc>
         <w:tc>
@@ -5252,7 +5091,6 @@
                 <w:lang w:eastAsia="de-DE"/>
               </w:rPr>
             </w:pPr>
-            <w:proofErr w:type="spellStart"/>
             <w:r>
               <w:rPr>
                 <w:rFonts w:ascii="Calibri" w:eastAsia="Times New Roman" w:hAnsi="Calibri" w:cs="Arial"/>
@@ -5264,7 +5102,6 @@
               </w:rPr>
               <w:t>mann</w:t>
             </w:r>
-            <w:proofErr w:type="spellEnd"/>
           </w:p>
         </w:tc>
       </w:tr>
@@ -5345,7 +5182,6 @@
                 <w:lang w:eastAsia="de-DE"/>
               </w:rPr>
             </w:pPr>
-            <w:proofErr w:type="spellStart"/>
             <w:r>
               <w:rPr>
                 <w:rFonts w:ascii="Calibri" w:eastAsia="Times New Roman" w:hAnsi="Calibri" w:cs="Arial"/>
@@ -5357,7 +5193,6 @@
               </w:rPr>
               <w:t>weiÃŸ</w:t>
             </w:r>
-            <w:proofErr w:type="spellEnd"/>
           </w:p>
         </w:tc>
       </w:tr>
@@ -5438,7 +5273,6 @@
                 <w:lang w:eastAsia="de-DE"/>
               </w:rPr>
             </w:pPr>
-            <w:proofErr w:type="spellStart"/>
             <w:r>
               <w:rPr>
                 <w:rFonts w:ascii="Calibri" w:eastAsia="Times New Roman" w:hAnsi="Calibri" w:cs="Arial"/>
@@ -5450,7 +5284,6 @@
               </w:rPr>
               <w:t>wÃ¤r</w:t>
             </w:r>
-            <w:proofErr w:type="spellEnd"/>
           </w:p>
         </w:tc>
       </w:tr>
@@ -5488,7 +5321,6 @@
                 <w:lang w:eastAsia="de-DE"/>
               </w:rPr>
             </w:pPr>
-            <w:proofErr w:type="spellStart"/>
             <w:r>
               <w:rPr>
                 <w:rFonts w:ascii="Calibri" w:eastAsia="Times New Roman" w:hAnsi="Calibri" w:cs="Arial"/>
@@ -5500,7 +5332,6 @@
               </w:rPr>
               <w:t>wÃ¤re</w:t>
             </w:r>
-            <w:proofErr w:type="spellEnd"/>
           </w:p>
         </w:tc>
         <w:tc>
@@ -5715,7 +5546,6 @@
                 <w:lang w:eastAsia="de-DE"/>
               </w:rPr>
             </w:pPr>
-            <w:proofErr w:type="spellStart"/>
             <w:r>
               <w:rPr>
                 <w:rFonts w:ascii="Calibri" w:eastAsia="Times New Roman" w:hAnsi="Calibri" w:cs="Arial"/>
@@ -5727,7 +5557,6 @@
               </w:rPr>
               <w:t>buhlschaft</w:t>
             </w:r>
-            <w:proofErr w:type="spellEnd"/>
           </w:p>
         </w:tc>
       </w:tr>
@@ -6081,7 +5910,6 @@
                 <w:lang w:eastAsia="de-DE"/>
               </w:rPr>
             </w:pPr>
-            <w:proofErr w:type="spellStart"/>
             <w:r>
               <w:rPr>
                 <w:rFonts w:ascii="Calibri" w:eastAsia="Times New Roman" w:hAnsi="Calibri" w:cs="Arial"/>
@@ -6093,7 +5921,6 @@
               </w:rPr>
               <w:t>alls</w:t>
             </w:r>
-            <w:proofErr w:type="spellEnd"/>
           </w:p>
         </w:tc>
       </w:tr>
@@ -6174,7 +6001,6 @@
                 <w:lang w:eastAsia="de-DE"/>
               </w:rPr>
             </w:pPr>
-            <w:proofErr w:type="spellStart"/>
             <w:r>
               <w:rPr>
                 <w:rFonts w:ascii="Calibri" w:eastAsia="Times New Roman" w:hAnsi="Calibri" w:cs="Arial"/>
@@ -6186,7 +6012,6 @@
               </w:rPr>
               <w:t>stund</w:t>
             </w:r>
-            <w:proofErr w:type="spellEnd"/>
           </w:p>
         </w:tc>
       </w:tr>
@@ -6208,8 +6033,445 @@
           <w:numId w:val="1"/>
         </w:numPr>
       </w:pPr>
+      <w:r>
+        <w:lastRenderedPageBreak/>
+        <w:t xml:space="preserve">a) </w:t>
+      </w:r>
+      <w:r>
+        <w:t>Die Betrachtung wird ohne Stoppwörter gemacht!! für die Graphiken mit Stoppwörter siehe Ordner (word_with_stopwords)</w:t>
+      </w:r>
+    </w:p>
+    <w:p>
+      <w:pPr>
+        <w:pStyle w:val="Listenabsatz"/>
+      </w:pPr>
+    </w:p>
+    <w:p>
+      <w:pPr>
+        <w:pStyle w:val="Listenabsatz"/>
+        <w:keepNext/>
+      </w:pPr>
+      <w:r>
+        <w:rPr>
+          <w:noProof/>
+          <w:lang w:eastAsia="de-DE"/>
+        </w:rPr>
+        <w:drawing>
+          <wp:inline distT="0" distB="0" distL="0" distR="0" wp14:anchorId="3106E06A" wp14:editId="6FDC06FD">
+            <wp:extent cx="5118265" cy="3841238"/>
+            <wp:effectExtent l="0" t="0" r="6350" b="6985"/>
+            <wp:docPr id="1" name="Grafik 1" descr="C:\Users\C\AppData\Local\Microsoft\Windows\INetCache\Content.Word\plot_abs.png"/>
+            <wp:cNvGraphicFramePr>
+              <a:graphicFrameLocks xmlns:a="http://schemas.openxmlformats.org/drawingml/2006/main" noChangeAspect="1"/>
+            </wp:cNvGraphicFramePr>
+            <a:graphic xmlns:a="http://schemas.openxmlformats.org/drawingml/2006/main">
+              <a:graphicData uri="http://schemas.openxmlformats.org/drawingml/2006/picture">
+                <pic:pic xmlns:pic="http://schemas.openxmlformats.org/drawingml/2006/picture">
+                  <pic:nvPicPr>
+                    <pic:cNvPr id="0" name="Picture 6" descr="C:\Users\C\AppData\Local\Microsoft\Windows\INetCache\Content.Word\plot_abs.png"/>
+                    <pic:cNvPicPr>
+                      <a:picLocks noChangeAspect="1" noChangeArrowheads="1"/>
+                    </pic:cNvPicPr>
+                  </pic:nvPicPr>
+                  <pic:blipFill>
+                    <a:blip r:embed="rId6">
+                      <a:extLst>
+                        <a:ext uri="{28A0092B-C50C-407E-A947-70E740481C1C}">
+                          <a14:useLocalDpi xmlns:a14="http://schemas.microsoft.com/office/drawing/2010/main" val="0"/>
+                        </a:ext>
+                      </a:extLst>
+                    </a:blip>
+                    <a:srcRect/>
+                    <a:stretch>
+                      <a:fillRect/>
+                    </a:stretch>
+                  </pic:blipFill>
+                  <pic:spPr bwMode="auto">
+                    <a:xfrm>
+                      <a:off x="0" y="0"/>
+                      <a:ext cx="5119817" cy="3842403"/>
+                    </a:xfrm>
+                    <a:prstGeom prst="rect">
+                      <a:avLst/>
+                    </a:prstGeom>
+                    <a:noFill/>
+                    <a:ln>
+                      <a:noFill/>
+                    </a:ln>
+                  </pic:spPr>
+                </pic:pic>
+              </a:graphicData>
+            </a:graphic>
+          </wp:inline>
+        </w:drawing>
+      </w:r>
+    </w:p>
+    <w:p>
+      <w:pPr>
+        <w:pStyle w:val="Beschriftung"/>
+        <w:rPr>
+          <w:lang w:val="en-GB"/>
+        </w:rPr>
+      </w:pPr>
+      <w:r>
+        <w:rPr>
+          <w:lang w:val="en-GB"/>
+        </w:rPr>
+        <w:t xml:space="preserve">Abbildung </w:t>
+      </w:r>
+      <w:r>
+        <w:fldChar w:fldCharType="begin"/>
+      </w:r>
+      <w:r>
+        <w:rPr>
+          <w:lang w:val="en-GB"/>
+        </w:rPr>
+        <w:instrText xml:space="preserve"> SEQ Abbildung \* ARABIC </w:instrText>
+      </w:r>
+      <w:r>
+        <w:fldChar w:fldCharType="separate"/>
+      </w:r>
+      <w:r>
+        <w:rPr>
+          <w:noProof/>
+          <w:lang w:val="en-GB"/>
+        </w:rPr>
+        <w:t>1</w:t>
+      </w:r>
+      <w:r>
+        <w:fldChar w:fldCharType="end"/>
+      </w:r>
+      <w:r>
+        <w:rPr>
+          <w:lang w:val="en-GB"/>
+        </w:rPr>
+        <w:t xml:space="preserve"> web-mining\ex1\results\word\plot_abs.png</w:t>
+      </w:r>
+    </w:p>
+    <w:p>
+      <w:pPr>
+        <w:pStyle w:val="Listenabsatz"/>
+      </w:pPr>
+      <w:r>
+        <w:t>Bei der absoluten Verteilung kann man sehen, dass die ersten 5 Ränge die Skalierung so beeinflussen dass man in den darauf folgenden Bereich kaum Verlaufsunterschiede erkennen kann. Man kann aber hier ganz gut die Unterschiede</w:t>
+      </w:r>
+      <w:r>
+        <w:t xml:space="preserve"> im Bereich der ersten Ränge erkennen</w:t>
+      </w:r>
+      <w:r>
+        <w:t>.</w:t>
+      </w:r>
+      <w:r>
+        <w:t xml:space="preserve"> Vor allem können aber verlaufsunabhängige Faktoren erkannt werden wie der Abstand wie die Start Werte und der Abstand zwischen den Kurven. Bei der Log Skalierung siehe Unten sind die unterschiedlichen Verläufe besser erkennbar vor allem auch im Bereich nach Rang 5.</w:t>
+      </w:r>
+    </w:p>
+    <w:p>
+      <w:pPr>
+        <w:pStyle w:val="Listenabsatz"/>
+      </w:pPr>
+    </w:p>
+    <w:p>
+      <w:pPr>
+        <w:pStyle w:val="Listenabsatz"/>
+        <w:keepNext/>
+      </w:pPr>
+      <w:r>
+        <w:lastRenderedPageBreak/>
+        <w:pict>
+          <v:shapetype id="_x0000_t75" coordsize="21600,21600" o:spt="75" o:preferrelative="t" path="m@4@5l@4@11@9@11@9@5xe" filled="f" stroked="f">
+            <v:stroke joinstyle="miter"/>
+            <v:formulas>
+              <v:f eqn="if lineDrawn pixelLineWidth 0"/>
+              <v:f eqn="sum @0 1 0"/>
+              <v:f eqn="sum 0 0 @1"/>
+              <v:f eqn="prod @2 1 2"/>
+              <v:f eqn="prod @3 21600 pixelWidth"/>
+              <v:f eqn="prod @3 21600 pixelHeight"/>
+              <v:f eqn="sum @0 0 1"/>
+              <v:f eqn="prod @6 1 2"/>
+              <v:f eqn="prod @7 21600 pixelWidth"/>
+              <v:f eqn="sum @8 21600 0"/>
+              <v:f eqn="prod @7 21600 pixelHeight"/>
+              <v:f eqn="sum @10 21600 0"/>
+            </v:formulas>
+            <v:path o:extrusionok="f" gradientshapeok="t" o:connecttype="rect"/>
+            <o:lock v:ext="edit" aspectratio="t"/>
+          </v:shapetype>
+          <v:shape id="_x0000_i1025" type="#_x0000_t75" style="width:459.1pt;height:345.05pt">
+            <v:imagedata r:id="rId7" o:title="plot_abs_log_xy"/>
+          </v:shape>
+        </w:pict>
+      </w:r>
+    </w:p>
+    <w:p>
+      <w:pPr>
+        <w:pStyle w:val="Listenabsatz"/>
+        <w:keepNext/>
+      </w:pPr>
+    </w:p>
+    <w:p>
+      <w:pPr>
+        <w:pStyle w:val="Beschriftung"/>
+        <w:rPr>
+          <w:lang w:val="en-GB"/>
+        </w:rPr>
+      </w:pPr>
+      <w:r>
+        <w:rPr>
+          <w:lang w:val="en-GB"/>
+        </w:rPr>
+        <w:t xml:space="preserve">Abbildung </w:t>
+      </w:r>
+      <w:r>
+        <w:fldChar w:fldCharType="begin"/>
+      </w:r>
+      <w:r>
+        <w:rPr>
+          <w:lang w:val="en-GB"/>
+        </w:rPr>
+        <w:instrText xml:space="preserve"> SEQ Abbildung \* ARABIC </w:instrText>
+      </w:r>
+      <w:r>
+        <w:fldChar w:fldCharType="separate"/>
+      </w:r>
+      <w:r>
+        <w:rPr>
+          <w:noProof/>
+          <w:lang w:val="en-GB"/>
+        </w:rPr>
+        <w:t>2</w:t>
+      </w:r>
+      <w:r>
+        <w:fldChar w:fldCharType="end"/>
+      </w:r>
+      <w:r>
+        <w:rPr>
+          <w:lang w:val="en-GB"/>
+        </w:rPr>
+        <w:t xml:space="preserve"> web-mining\ex1\results\word\plot_abs_log_xy.png</w:t>
+      </w:r>
+    </w:p>
+    <w:p>
+      <w:pPr>
+        <w:rPr>
+          <w:lang w:val="en-GB"/>
+        </w:rPr>
+      </w:pPr>
+      <w:r>
+        <w:rPr>
+          <w:lang w:val="en-GB"/>
+        </w:rPr>
+        <w:br w:type="page"/>
+      </w:r>
+    </w:p>
+    <w:p>
+      <w:pPr>
+        <w:keepNext/>
+      </w:pPr>
+      <w:r>
+        <w:lastRenderedPageBreak/>
+        <w:t>b)  Bei dieser Darstellung der Häufigkeiten der W</w:t>
+      </w:r>
+      <w:r>
+        <w:t xml:space="preserve">örter kann gut erkannt werden, dass </w:t>
+      </w:r>
+      <w:r>
+        <w:t>die Verläufe zu Beginn sehr ähnlich sind und nur wenig schwanken dann nach ca. dem</w:t>
+      </w:r>
+      <w:r>
+        <w:t xml:space="preserve"> 7 Rang die Graphen eine  hohe V</w:t>
+      </w:r>
+      <w:r>
+        <w:t>arianz ausweisen und auch sehr unterschiedliche Ausschläge haben.</w:t>
+      </w:r>
+      <w:r>
+        <w:rPr>
+          <w:lang w:val="en-GB"/>
+        </w:rPr>
+        <w:pict>
+          <v:shape id="_x0000_i1026" type="#_x0000_t75" style="width:416.1pt;height:312.3pt">
+            <v:imagedata r:id="rId8" o:title="occ_plot_abs_log_y"/>
+          </v:shape>
+        </w:pict>
+      </w:r>
+    </w:p>
+    <w:p>
+      <w:pPr>
+        <w:pStyle w:val="Beschriftung"/>
+      </w:pPr>
+      <w:r>
+        <w:t xml:space="preserve">Abbildung </w:t>
+      </w:r>
+      <w:fldSimple w:instr=" SEQ Abbildung \* ARABIC ">
+        <w:r>
+          <w:rPr>
+            <w:noProof/>
+          </w:rPr>
+          <w:t>3</w:t>
+        </w:r>
+      </w:fldSimple>
+      <w:r>
+        <w:t>web-mining\ex1\results\char\plot_abs_log.png</w:t>
+      </w:r>
+    </w:p>
+    <w:p>
+      <w:pPr>
+        <w:keepNext/>
+      </w:pPr>
+    </w:p>
+    <w:p>
+      <w:r>
+        <w:br w:type="page"/>
+      </w:r>
+    </w:p>
+    <w:p/>
+    <w:p>
+      <w:pPr>
+        <w:pStyle w:val="Listenabsatz"/>
+        <w:numPr>
+          <w:ilvl w:val="0"/>
+          <w:numId w:val="1"/>
+        </w:numPr>
+      </w:pPr>
+      <w:r>
+        <w:t>Bei den Texten in gleicher Sprache liegen deren Buchstabenhäufigkeiten dichter beisammen wie bei unterschiedlichen Sprache</w:t>
+      </w:r>
+      <w:r>
+        <w:t>n was durch aus zu erwarten war. Es ist gut zu erkennen, dass es einige Buchstaben gibt die in den Sprachen sehr häufig vorkommen und andere die selten Verwendung finden. Aber auch dies Variiert von Sprache zu Sprache. Trotz gleicher Sprache unterschieden sich aber die Häufigkeiten in den Texten geringfügig.</w:t>
+      </w:r>
+      <w:r>
+        <w:rPr>
+          <w:noProof/>
+          <w:lang w:eastAsia="de-DE"/>
+        </w:rPr>
+        <w:t xml:space="preserve"> </w:t>
+      </w:r>
+    </w:p>
+    <w:p>
+      <w:pPr>
+        <w:pStyle w:val="Listenabsatz"/>
+        <w:keepNext/>
+      </w:pPr>
+      <w:r>
+        <w:pict>
+          <v:shape id="_x0000_i1027" type="#_x0000_t75" style="width:453.5pt;height:340.35pt">
+            <v:imagedata r:id="rId9" o:title="plot_abs_log_xy"/>
+          </v:shape>
+        </w:pict>
+      </w:r>
+    </w:p>
+    <w:p>
+      <w:pPr>
+        <w:pStyle w:val="Beschriftung"/>
+      </w:pPr>
+      <w:r>
+        <w:t xml:space="preserve">Abbildung </w:t>
+      </w:r>
+      <w:fldSimple w:instr=" SEQ Abbildung \* ARABIC ">
+        <w:r>
+          <w:rPr>
+            <w:noProof/>
+          </w:rPr>
+          <w:t>4</w:t>
+        </w:r>
+      </w:fldSimple>
+      <w:r>
+        <w:t xml:space="preserve"> </w:t>
+      </w:r>
+      <w:r>
+        <w:t>web-mining\ex1\results\char\plot_abs</w:t>
+      </w:r>
+      <w:r>
+        <w:t>_log</w:t>
+      </w:r>
+      <w:r>
+        <w:t>.png</w:t>
+      </w:r>
       <w:bookmarkStart w:id="0" w:name="_GoBack"/>
       <w:bookmarkEnd w:id="0"/>
+    </w:p>
+    <w:p>
+      <w:pPr>
+        <w:pStyle w:val="Listenabsatz"/>
+        <w:keepNext/>
+      </w:pPr>
+      <w:r>
+        <w:rPr>
+          <w:noProof/>
+          <w:lang w:eastAsia="de-DE"/>
+        </w:rPr>
+        <w:lastRenderedPageBreak/>
+        <w:drawing>
+          <wp:inline distT="0" distB="0" distL="0" distR="0" wp14:anchorId="63CECC6B" wp14:editId="0F8522AE">
+            <wp:extent cx="5759450" cy="4322445"/>
+            <wp:effectExtent l="0" t="0" r="0" b="1905"/>
+            <wp:docPr id="2" name="Grafik 2" descr="C:\Users\C\AppData\Local\Microsoft\Windows\INetCache\Content.Word\plot_abs.png"/>
+            <wp:cNvGraphicFramePr>
+              <a:graphicFrameLocks xmlns:a="http://schemas.openxmlformats.org/drawingml/2006/main" noChangeAspect="1"/>
+            </wp:cNvGraphicFramePr>
+            <a:graphic xmlns:a="http://schemas.openxmlformats.org/drawingml/2006/main">
+              <a:graphicData uri="http://schemas.openxmlformats.org/drawingml/2006/picture">
+                <pic:pic xmlns:pic="http://schemas.openxmlformats.org/drawingml/2006/picture">
+                  <pic:nvPicPr>
+                    <pic:cNvPr id="0" name="Picture 80" descr="C:\Users\C\AppData\Local\Microsoft\Windows\INetCache\Content.Word\plot_abs.png"/>
+                    <pic:cNvPicPr>
+                      <a:picLocks noChangeAspect="1" noChangeArrowheads="1"/>
+                    </pic:cNvPicPr>
+                  </pic:nvPicPr>
+                  <pic:blipFill>
+                    <a:blip r:embed="rId10">
+                      <a:extLst>
+                        <a:ext uri="{28A0092B-C50C-407E-A947-70E740481C1C}">
+                          <a14:useLocalDpi xmlns:a14="http://schemas.microsoft.com/office/drawing/2010/main" val="0"/>
+                        </a:ext>
+                      </a:extLst>
+                    </a:blip>
+                    <a:srcRect/>
+                    <a:stretch>
+                      <a:fillRect/>
+                    </a:stretch>
+                  </pic:blipFill>
+                  <pic:spPr bwMode="auto">
+                    <a:xfrm>
+                      <a:off x="0" y="0"/>
+                      <a:ext cx="5759450" cy="4322445"/>
+                    </a:xfrm>
+                    <a:prstGeom prst="rect">
+                      <a:avLst/>
+                    </a:prstGeom>
+                    <a:noFill/>
+                    <a:ln>
+                      <a:noFill/>
+                    </a:ln>
+                  </pic:spPr>
+                </pic:pic>
+              </a:graphicData>
+            </a:graphic>
+          </wp:inline>
+        </w:drawing>
+      </w:r>
+    </w:p>
+    <w:p>
+      <w:pPr>
+        <w:pStyle w:val="Beschriftung"/>
+      </w:pPr>
+      <w:r>
+        <w:t xml:space="preserve">Abbildung </w:t>
+      </w:r>
+      <w:fldSimple w:instr=" SEQ Abbildung \* ARABIC ">
+        <w:r>
+          <w:rPr>
+            <w:noProof/>
+          </w:rPr>
+          <w:t>5</w:t>
+        </w:r>
+      </w:fldSimple>
+      <w:r>
+        <w:t xml:space="preserve"> </w:t>
+      </w:r>
+      <w:r>
+        <w:t>web-mining\ex1\results\char\plot_abs.png</w:t>
+      </w:r>
     </w:p>
     <w:sectPr>
       <w:pgSz w:w="11906" w:h="16838"/>
@@ -6804,6 +7066,7 @@
   <w:style w:type="character" w:default="1" w:styleId="Absatz-Standardschriftart">
     <w:name w:val="Default Paragraph Font"/>
     <w:uiPriority w:val="1"/>
+    <w:semiHidden/>
     <w:unhideWhenUsed/>
   </w:style>
   <w:style w:type="table" w:default="1" w:styleId="NormaleTabelle">
@@ -6872,6 +7135,25 @@
       <w:sz w:val="24"/>
       <w:szCs w:val="24"/>
       <w:lang w:eastAsia="de-DE"/>
+    </w:rPr>
+  </w:style>
+  <w:style w:type="paragraph" w:styleId="Beschriftung">
+    <w:name w:val="caption"/>
+    <w:basedOn w:val="Standard"/>
+    <w:next w:val="Standard"/>
+    <w:uiPriority w:val="35"/>
+    <w:unhideWhenUsed/>
+    <w:qFormat/>
+    <w:rsid w:val="00F94329"/>
+    <w:pPr>
+      <w:spacing w:after="200" w:line="240" w:lineRule="auto"/>
+    </w:pPr>
+    <w:rPr>
+      <w:i/>
+      <w:iCs/>
+      <w:color w:val="44546A" w:themeColor="text2"/>
+      <w:sz w:val="18"/>
+      <w:szCs w:val="18"/>
     </w:rPr>
   </w:style>
 </w:styles>
@@ -7136,4 +7418,16 @@
     </a:ext>
   </a:extLst>
 </a:theme>
+</file>
+
+<file path=customXml/item1.xml><?xml version="1.0" encoding="utf-8"?>
+<b:Sources xmlns:b="http://schemas.openxmlformats.org/officeDocument/2006/bibliography" xmlns="http://schemas.openxmlformats.org/officeDocument/2006/bibliography" SelectedStyle="\APASixthEditionOfficeOnline.xsl" StyleName="APA" Version="6"/>
+</file>
+
+<file path=customXml/itemProps1.xml><?xml version="1.0" encoding="utf-8"?>
+<ds:datastoreItem xmlns:ds="http://schemas.openxmlformats.org/officeDocument/2006/customXml" ds:itemID="{E47992D2-A1B4-4085-ABFE-1AB46BD67C9D}">
+  <ds:schemaRefs>
+    <ds:schemaRef ds:uri="http://schemas.openxmlformats.org/officeDocument/2006/bibliography"/>
+  </ds:schemaRefs>
+</ds:datastoreItem>
 </file>
</xml_diff>